<commit_message>
Git and Github installation
Git and Github installation
</commit_message>
<xml_diff>
--- a/docs/Maven.docx
+++ b/docs/Maven.docx
@@ -43,8 +43,17 @@
           <w:sz w:val="24"/>
           <w:szCs w:val="24"/>
         </w:rPr>
-        <w:t>/gradle</w:t>
-      </w:r>
+        <w:t>/</w:t>
+      </w:r>
+      <w:proofErr w:type="spellStart"/>
+      <w:r>
+        <w:rPr>
+          <w:sz w:val="24"/>
+          <w:szCs w:val="24"/>
+        </w:rPr>
+        <w:t>gradle</w:t>
+      </w:r>
+      <w:proofErr w:type="spellEnd"/>
       <w:r>
         <w:rPr>
           <w:sz w:val="24"/>
@@ -126,7 +135,23 @@
           <w:sz w:val="24"/>
           <w:szCs w:val="24"/>
         </w:rPr>
-        <w:t>There are different stage in maven which helps in the development activity</w:t>
+        <w:t xml:space="preserve">There </w:t>
+      </w:r>
+      <w:proofErr w:type="gramStart"/>
+      <w:r>
+        <w:rPr>
+          <w:sz w:val="24"/>
+          <w:szCs w:val="24"/>
+        </w:rPr>
+        <w:t>are</w:t>
+      </w:r>
+      <w:proofErr w:type="gramEnd"/>
+      <w:r>
+        <w:rPr>
+          <w:sz w:val="24"/>
+          <w:szCs w:val="24"/>
+        </w:rPr>
+        <w:t xml:space="preserve"> different stage in maven which helps in the development activity</w:t>
       </w:r>
     </w:p>
     <w:p>
@@ -148,14 +173,25 @@
         </w:rPr>
         <w:t xml:space="preserve">Maven can compile you code in the </w:t>
       </w:r>
-      <w:r>
-        <w:rPr>
-          <w:b/>
-          <w:bCs/>
-          <w:sz w:val="24"/>
-          <w:szCs w:val="24"/>
-        </w:rPr>
-        <w:t>mvn compile</w:t>
+      <w:proofErr w:type="spellStart"/>
+      <w:r>
+        <w:rPr>
+          <w:b/>
+          <w:bCs/>
+          <w:sz w:val="24"/>
+          <w:szCs w:val="24"/>
+        </w:rPr>
+        <w:t>mvn</w:t>
+      </w:r>
+      <w:proofErr w:type="spellEnd"/>
+      <w:r>
+        <w:rPr>
+          <w:b/>
+          <w:bCs/>
+          <w:sz w:val="24"/>
+          <w:szCs w:val="24"/>
+        </w:rPr>
+        <w:t xml:space="preserve"> compile</w:t>
       </w:r>
       <w:r>
         <w:rPr>
@@ -184,14 +220,25 @@
         </w:rPr>
         <w:t xml:space="preserve">Maven can help us to execute the test cases written inside project using </w:t>
       </w:r>
-      <w:r>
-        <w:rPr>
-          <w:b/>
-          <w:bCs/>
-          <w:sz w:val="24"/>
-          <w:szCs w:val="24"/>
-        </w:rPr>
-        <w:t>mvn test</w:t>
+      <w:proofErr w:type="spellStart"/>
+      <w:r>
+        <w:rPr>
+          <w:b/>
+          <w:bCs/>
+          <w:sz w:val="24"/>
+          <w:szCs w:val="24"/>
+        </w:rPr>
+        <w:t>mvn</w:t>
+      </w:r>
+      <w:proofErr w:type="spellEnd"/>
+      <w:r>
+        <w:rPr>
+          <w:b/>
+          <w:bCs/>
+          <w:sz w:val="24"/>
+          <w:szCs w:val="24"/>
+        </w:rPr>
+        <w:t xml:space="preserve"> test</w:t>
       </w:r>
       <w:r>
         <w:rPr>
@@ -220,14 +267,25 @@
         </w:rPr>
         <w:t xml:space="preserve">Maven can help us to create a package of the project using </w:t>
       </w:r>
-      <w:r>
-        <w:rPr>
-          <w:b/>
-          <w:bCs/>
-          <w:sz w:val="24"/>
-          <w:szCs w:val="24"/>
-        </w:rPr>
-        <w:t>mvn package</w:t>
+      <w:proofErr w:type="spellStart"/>
+      <w:r>
+        <w:rPr>
+          <w:b/>
+          <w:bCs/>
+          <w:sz w:val="24"/>
+          <w:szCs w:val="24"/>
+        </w:rPr>
+        <w:t>mvn</w:t>
+      </w:r>
+      <w:proofErr w:type="spellEnd"/>
+      <w:r>
+        <w:rPr>
+          <w:b/>
+          <w:bCs/>
+          <w:sz w:val="24"/>
+          <w:szCs w:val="24"/>
+        </w:rPr>
+        <w:t xml:space="preserve"> package</w:t>
       </w:r>
       <w:r>
         <w:rPr>
@@ -256,14 +314,25 @@
         </w:rPr>
         <w:t xml:space="preserve">Can execute the project using </w:t>
       </w:r>
-      <w:r>
-        <w:rPr>
-          <w:b/>
-          <w:bCs/>
-          <w:sz w:val="24"/>
-          <w:szCs w:val="24"/>
-        </w:rPr>
-        <w:t>mvn deploy</w:t>
+      <w:proofErr w:type="spellStart"/>
+      <w:r>
+        <w:rPr>
+          <w:b/>
+          <w:bCs/>
+          <w:sz w:val="24"/>
+          <w:szCs w:val="24"/>
+        </w:rPr>
+        <w:t>mvn</w:t>
+      </w:r>
+      <w:proofErr w:type="spellEnd"/>
+      <w:r>
+        <w:rPr>
+          <w:b/>
+          <w:bCs/>
+          <w:sz w:val="24"/>
+          <w:szCs w:val="24"/>
+        </w:rPr>
+        <w:t xml:space="preserve"> deploy</w:t>
       </w:r>
       <w:r>
         <w:rPr>
@@ -448,10 +517,22 @@
           <w:b/>
           <w:bCs/>
         </w:rPr>
-        <w:t>MAVEN_HOME</w:t>
-      </w:r>
-      <w:r>
-        <w:t xml:space="preserve"> : Create a New Variable and set Path of Maven extracted folder</w:t>
+        <w:t>MAVEN_</w:t>
+      </w:r>
+      <w:proofErr w:type="gramStart"/>
+      <w:r>
+        <w:rPr>
+          <w:b/>
+          <w:bCs/>
+        </w:rPr>
+        <w:t>HOME</w:t>
+      </w:r>
+      <w:r>
+        <w:t xml:space="preserve"> :</w:t>
+      </w:r>
+      <w:proofErr w:type="gramEnd"/>
+      <w:r>
+        <w:t xml:space="preserve"> Create a New Variable and set Path of Maven extracted folder</w:t>
       </w:r>
     </w:p>
     <w:p>
@@ -676,7 +757,22 @@
           <w:bCs/>
         </w:rPr>
         <w:br/>
-        <w:t>mvn -version</w:t>
+      </w:r>
+      <w:proofErr w:type="spellStart"/>
+      <w:r>
+        <w:rPr>
+          <w:b/>
+          <w:bCs/>
+        </w:rPr>
+        <w:t>mvn</w:t>
+      </w:r>
+      <w:proofErr w:type="spellEnd"/>
+      <w:r>
+        <w:rPr>
+          <w:b/>
+          <w:bCs/>
+        </w:rPr>
+        <w:t xml:space="preserve"> -version</w:t>
       </w:r>
     </w:p>
     <w:p>
@@ -791,7 +887,20 @@
         </w:numPr>
       </w:pPr>
       <w:r>
-        <w:t>Search for the Archetype “org.apache.maven”</w:t>
+        <w:t>Search for the Archetype “</w:t>
+      </w:r>
+      <w:proofErr w:type="spellStart"/>
+      <w:proofErr w:type="gramStart"/>
+      <w:r>
+        <w:t>org.apache</w:t>
+      </w:r>
+      <w:proofErr w:type="gramEnd"/>
+      <w:r>
+        <w:t>.maven</w:t>
+      </w:r>
+      <w:proofErr w:type="spellEnd"/>
+      <w:r>
+        <w:t>”</w:t>
       </w:r>
     </w:p>
     <w:p>
@@ -807,8 +916,17 @@
           <w:b/>
           <w:bCs/>
         </w:rPr>
-        <w:t>maven-archetype-quickstart</w:t>
-      </w:r>
+        <w:t>maven-archetype-</w:t>
+      </w:r>
+      <w:proofErr w:type="spellStart"/>
+      <w:r>
+        <w:rPr>
+          <w:b/>
+          <w:bCs/>
+        </w:rPr>
+        <w:t>quickstart</w:t>
+      </w:r>
+      <w:proofErr w:type="spellEnd"/>
       <w:r>
         <w:t xml:space="preserve">: This option is use to get the </w:t>
       </w:r>
@@ -1099,7 +1217,25 @@
           <w:sz w:val="24"/>
           <w:szCs w:val="24"/>
         </w:rPr>
-        <w:t xml:space="preserve">You can also set the properties such as Jdk Compilation and execution version and the jar version inside this.  </w:t>
+        <w:t xml:space="preserve">You can also set the properties such as </w:t>
+      </w:r>
+      <w:proofErr w:type="spellStart"/>
+      <w:r>
+        <w:rPr>
+          <w:bCs/>
+          <w:sz w:val="24"/>
+          <w:szCs w:val="24"/>
+        </w:rPr>
+        <w:t>Jdk</w:t>
+      </w:r>
+      <w:proofErr w:type="spellEnd"/>
+      <w:r>
+        <w:rPr>
+          <w:bCs/>
+          <w:sz w:val="24"/>
+          <w:szCs w:val="24"/>
+        </w:rPr>
+        <w:t xml:space="preserve"> Compilation and execution version and the jar version inside this.  </w:t>
       </w:r>
     </w:p>
     <w:p>
@@ -1350,8 +1486,13 @@
         </w:numPr>
         <w:spacing w:line="256" w:lineRule="auto"/>
       </w:pPr>
-      <w:r>
-        <w:t>This dependencies will be configure inside maven pom.xml file. The jars will be provided by maven.</w:t>
+      <w:proofErr w:type="gramStart"/>
+      <w:r>
+        <w:t>This dependencies</w:t>
+      </w:r>
+      <w:proofErr w:type="gramEnd"/>
+      <w:r>
+        <w:t xml:space="preserve"> will be configure inside maven pom.xml file. The jars will be provided by maven.</w:t>
       </w:r>
     </w:p>
     <w:p>
@@ -2007,7 +2148,25 @@
           <w:sz w:val="24"/>
           <w:szCs w:val="24"/>
         </w:rPr>
-        <w:t>If jar file is available on any other location then it will be added using this scope.</w:t>
+        <w:t xml:space="preserve">If jar file is available on any other </w:t>
+      </w:r>
+      <w:proofErr w:type="gramStart"/>
+      <w:r>
+        <w:rPr>
+          <w:bCs/>
+          <w:sz w:val="24"/>
+          <w:szCs w:val="24"/>
+        </w:rPr>
+        <w:t>location</w:t>
+      </w:r>
+      <w:proofErr w:type="gramEnd"/>
+      <w:r>
+        <w:rPr>
+          <w:bCs/>
+          <w:sz w:val="24"/>
+          <w:szCs w:val="24"/>
+        </w:rPr>
+        <w:t xml:space="preserve"> then it will be added using this scope.</w:t>
       </w:r>
     </w:p>
     <w:p>
@@ -2061,6 +2220,323 @@
           <w:szCs w:val="24"/>
         </w:rPr>
         <w:t>In this scope the dependency will be available till the compilation stage of the maven.</w:t>
+      </w:r>
+    </w:p>
+    <w:p>
+      <w:pPr>
+        <w:rPr>
+          <w:b/>
+          <w:sz w:val="24"/>
+          <w:szCs w:val="24"/>
+          <w:u w:val="single"/>
+        </w:rPr>
+      </w:pPr>
+      <w:r>
+        <w:rPr>
+          <w:b/>
+          <w:sz w:val="24"/>
+          <w:szCs w:val="24"/>
+          <w:u w:val="single"/>
+        </w:rPr>
+        <w:t>Versioning of application</w:t>
+      </w:r>
+    </w:p>
+    <w:p>
+      <w:pPr>
+        <w:pStyle w:val="ListParagraph"/>
+        <w:numPr>
+          <w:ilvl w:val="0"/>
+          <w:numId w:val="7"/>
+        </w:numPr>
+        <w:rPr>
+          <w:bCs/>
+          <w:sz w:val="24"/>
+          <w:szCs w:val="24"/>
+        </w:rPr>
+      </w:pPr>
+      <w:r>
+        <w:rPr>
+          <w:bCs/>
+          <w:sz w:val="24"/>
+          <w:szCs w:val="24"/>
+        </w:rPr>
+        <w:t>It is use to maintain the track of application changes.</w:t>
+      </w:r>
+    </w:p>
+    <w:p>
+      <w:pPr>
+        <w:pStyle w:val="ListParagraph"/>
+        <w:numPr>
+          <w:ilvl w:val="0"/>
+          <w:numId w:val="7"/>
+        </w:numPr>
+        <w:rPr>
+          <w:bCs/>
+          <w:sz w:val="24"/>
+          <w:szCs w:val="24"/>
+        </w:rPr>
+      </w:pPr>
+      <w:r>
+        <w:rPr>
+          <w:bCs/>
+          <w:sz w:val="24"/>
+          <w:szCs w:val="24"/>
+        </w:rPr>
+        <w:t>Versions are mostly divided into 3 parts</w:t>
+      </w:r>
+    </w:p>
+    <w:p>
+      <w:pPr>
+        <w:pStyle w:val="ListParagraph"/>
+        <w:numPr>
+          <w:ilvl w:val="1"/>
+          <w:numId w:val="7"/>
+        </w:numPr>
+        <w:rPr>
+          <w:bCs/>
+          <w:sz w:val="24"/>
+          <w:szCs w:val="24"/>
+        </w:rPr>
+      </w:pPr>
+      <w:r>
+        <w:rPr>
+          <w:bCs/>
+          <w:sz w:val="24"/>
+          <w:szCs w:val="24"/>
+        </w:rPr>
+        <w:t>Major Version</w:t>
+      </w:r>
+      <w:r>
+        <w:rPr>
+          <w:bCs/>
+          <w:sz w:val="24"/>
+          <w:szCs w:val="24"/>
+        </w:rPr>
+        <w:t>: Denotes the new Features</w:t>
+      </w:r>
+    </w:p>
+    <w:p>
+      <w:pPr>
+        <w:pStyle w:val="ListParagraph"/>
+        <w:numPr>
+          <w:ilvl w:val="1"/>
+          <w:numId w:val="7"/>
+        </w:numPr>
+        <w:rPr>
+          <w:bCs/>
+          <w:sz w:val="24"/>
+          <w:szCs w:val="24"/>
+        </w:rPr>
+      </w:pPr>
+      <w:r>
+        <w:rPr>
+          <w:bCs/>
+          <w:sz w:val="24"/>
+          <w:szCs w:val="24"/>
+        </w:rPr>
+        <w:t>Mid Version</w:t>
+      </w:r>
+      <w:r>
+        <w:rPr>
+          <w:bCs/>
+          <w:sz w:val="24"/>
+          <w:szCs w:val="24"/>
+        </w:rPr>
+        <w:t xml:space="preserve">: Denotes a </w:t>
+      </w:r>
+      <w:proofErr w:type="gramStart"/>
+      <w:r>
+        <w:rPr>
+          <w:bCs/>
+          <w:sz w:val="24"/>
+          <w:szCs w:val="24"/>
+        </w:rPr>
+        <w:t>changes</w:t>
+      </w:r>
+      <w:proofErr w:type="gramEnd"/>
+      <w:r>
+        <w:rPr>
+          <w:bCs/>
+          <w:sz w:val="24"/>
+          <w:szCs w:val="24"/>
+        </w:rPr>
+        <w:t xml:space="preserve"> into existing feature</w:t>
+      </w:r>
+    </w:p>
+    <w:p>
+      <w:pPr>
+        <w:pStyle w:val="ListParagraph"/>
+        <w:numPr>
+          <w:ilvl w:val="1"/>
+          <w:numId w:val="7"/>
+        </w:numPr>
+        <w:rPr>
+          <w:bCs/>
+          <w:sz w:val="24"/>
+          <w:szCs w:val="24"/>
+        </w:rPr>
+      </w:pPr>
+      <w:r>
+        <w:rPr>
+          <w:bCs/>
+          <w:sz w:val="24"/>
+          <w:szCs w:val="24"/>
+        </w:rPr>
+        <w:t>Minor Version</w:t>
+      </w:r>
+      <w:r>
+        <w:rPr>
+          <w:bCs/>
+          <w:sz w:val="24"/>
+          <w:szCs w:val="24"/>
+        </w:rPr>
+        <w:t>: Use for a defect fixes, security fix or performance fixes.</w:t>
+      </w:r>
+    </w:p>
+    <w:p>
+      <w:pPr>
+        <w:rPr>
+          <w:bCs/>
+          <w:sz w:val="24"/>
+          <w:szCs w:val="24"/>
+        </w:rPr>
+      </w:pPr>
+    </w:p>
+    <w:p>
+      <w:pPr>
+        <w:rPr>
+          <w:b/>
+          <w:sz w:val="24"/>
+          <w:szCs w:val="24"/>
+          <w:u w:val="single"/>
+        </w:rPr>
+      </w:pPr>
+      <w:r>
+        <w:rPr>
+          <w:b/>
+          <w:sz w:val="24"/>
+          <w:szCs w:val="24"/>
+          <w:u w:val="single"/>
+        </w:rPr>
+        <w:t>Environment for the Development</w:t>
+      </w:r>
+    </w:p>
+    <w:p>
+      <w:pPr>
+        <w:pStyle w:val="NoSpacing"/>
+      </w:pPr>
+      <w:r>
+        <w:t>Developer</w:t>
+      </w:r>
+    </w:p>
+    <w:p>
+      <w:pPr>
+        <w:pStyle w:val="NoSpacing"/>
+      </w:pPr>
+      <w:r>
+        <w:tab/>
+        <w:t>Local System</w:t>
+      </w:r>
+    </w:p>
+    <w:p>
+      <w:pPr>
+        <w:pStyle w:val="NoSpacing"/>
+        <w:rPr>
+          <w:b/>
+          <w:u w:val="single"/>
+        </w:rPr>
+      </w:pPr>
+      <w:r>
+        <w:tab/>
+        <w:t xml:space="preserve">Dev Environment (External location where code will be deployed)  </w:t>
+      </w:r>
+      <w:r>
+        <w:rPr>
+          <w:b/>
+          <w:u w:val="single"/>
+        </w:rPr>
+        <w:t xml:space="preserve">   </w:t>
+      </w:r>
+    </w:p>
+    <w:p>
+      <w:pPr>
+        <w:pStyle w:val="NoSpacing"/>
+      </w:pPr>
+      <w:r>
+        <w:t>Tester</w:t>
+      </w:r>
+    </w:p>
+    <w:p>
+      <w:pPr>
+        <w:pStyle w:val="NoSpacing"/>
+      </w:pPr>
+      <w:r>
+        <w:tab/>
+        <w:t>Functional Tester (STAGE, ITF environment)</w:t>
+      </w:r>
+    </w:p>
+    <w:p>
+      <w:pPr>
+        <w:pStyle w:val="NoSpacing"/>
+      </w:pPr>
+      <w:r>
+        <w:tab/>
+        <w:t xml:space="preserve">Performance Tester (MTF </w:t>
+      </w:r>
+      <w:r>
+        <w:t>environment</w:t>
+      </w:r>
+      <w:r>
+        <w:t>)</w:t>
+      </w:r>
+    </w:p>
+    <w:p>
+      <w:pPr>
+        <w:pStyle w:val="NoSpacing"/>
+      </w:pPr>
+      <w:r>
+        <w:tab/>
+        <w:t xml:space="preserve">Business Users (Pre-prod </w:t>
+      </w:r>
+      <w:r>
+        <w:t>environment</w:t>
+      </w:r>
+      <w:r>
+        <w:t>)</w:t>
+      </w:r>
+    </w:p>
+    <w:p>
+      <w:pPr>
+        <w:pStyle w:val="NoSpacing"/>
+      </w:pPr>
+      <w:r>
+        <w:t>Client/User</w:t>
+      </w:r>
+    </w:p>
+    <w:p>
+      <w:pPr>
+        <w:pStyle w:val="NoSpacing"/>
+      </w:pPr>
+      <w:r>
+        <w:tab/>
+        <w:t xml:space="preserve">Prod Environment </w:t>
+      </w:r>
+    </w:p>
+    <w:p>
+      <w:pPr>
+        <w:rPr>
+          <w:bCs/>
+          <w:sz w:val="24"/>
+          <w:szCs w:val="24"/>
+        </w:rPr>
+      </w:pPr>
+      <w:r>
+        <w:rPr>
+          <w:bCs/>
+          <w:sz w:val="24"/>
+          <w:szCs w:val="24"/>
+        </w:rPr>
+        <w:tab/>
       </w:r>
     </w:p>
     <w:sectPr>
@@ -2251,6 +2727,95 @@
     </w:lvl>
   </w:abstractNum>
   <w:abstractNum w:abstractNumId="2" w15:restartNumberingAfterBreak="0">
+    <w:nsid w:val="303928A7"/>
+    <w:multiLevelType w:val="hybridMultilevel"/>
+    <w:tmpl w:val="10588790"/>
+    <w:lvl w:ilvl="0" w:tplc="0409000F">
+      <w:start w:val="1"/>
+      <w:numFmt w:val="decimal"/>
+      <w:lvlText w:val="%1."/>
+      <w:lvlJc w:val="left"/>
+      <w:pPr>
+        <w:ind w:left="720" w:hanging="360"/>
+      </w:pPr>
+      <w:rPr>
+        <w:rFonts w:hint="default"/>
+      </w:rPr>
+    </w:lvl>
+    <w:lvl w:ilvl="1" w:tplc="04090019">
+      <w:start w:val="1"/>
+      <w:numFmt w:val="lowerLetter"/>
+      <w:lvlText w:val="%2."/>
+      <w:lvlJc w:val="left"/>
+      <w:pPr>
+        <w:ind w:left="1440" w:hanging="360"/>
+      </w:pPr>
+    </w:lvl>
+    <w:lvl w:ilvl="2" w:tplc="0409001B" w:tentative="1">
+      <w:start w:val="1"/>
+      <w:numFmt w:val="lowerRoman"/>
+      <w:lvlText w:val="%3."/>
+      <w:lvlJc w:val="right"/>
+      <w:pPr>
+        <w:ind w:left="2160" w:hanging="180"/>
+      </w:pPr>
+    </w:lvl>
+    <w:lvl w:ilvl="3" w:tplc="0409000F" w:tentative="1">
+      <w:start w:val="1"/>
+      <w:numFmt w:val="decimal"/>
+      <w:lvlText w:val="%4."/>
+      <w:lvlJc w:val="left"/>
+      <w:pPr>
+        <w:ind w:left="2880" w:hanging="360"/>
+      </w:pPr>
+    </w:lvl>
+    <w:lvl w:ilvl="4" w:tplc="04090019" w:tentative="1">
+      <w:start w:val="1"/>
+      <w:numFmt w:val="lowerLetter"/>
+      <w:lvlText w:val="%5."/>
+      <w:lvlJc w:val="left"/>
+      <w:pPr>
+        <w:ind w:left="3600" w:hanging="360"/>
+      </w:pPr>
+    </w:lvl>
+    <w:lvl w:ilvl="5" w:tplc="0409001B" w:tentative="1">
+      <w:start w:val="1"/>
+      <w:numFmt w:val="lowerRoman"/>
+      <w:lvlText w:val="%6."/>
+      <w:lvlJc w:val="right"/>
+      <w:pPr>
+        <w:ind w:left="4320" w:hanging="180"/>
+      </w:pPr>
+    </w:lvl>
+    <w:lvl w:ilvl="6" w:tplc="0409000F" w:tentative="1">
+      <w:start w:val="1"/>
+      <w:numFmt w:val="decimal"/>
+      <w:lvlText w:val="%7."/>
+      <w:lvlJc w:val="left"/>
+      <w:pPr>
+        <w:ind w:left="5040" w:hanging="360"/>
+      </w:pPr>
+    </w:lvl>
+    <w:lvl w:ilvl="7" w:tplc="04090019" w:tentative="1">
+      <w:start w:val="1"/>
+      <w:numFmt w:val="lowerLetter"/>
+      <w:lvlText w:val="%8."/>
+      <w:lvlJc w:val="left"/>
+      <w:pPr>
+        <w:ind w:left="5760" w:hanging="360"/>
+      </w:pPr>
+    </w:lvl>
+    <w:lvl w:ilvl="8" w:tplc="0409001B" w:tentative="1">
+      <w:start w:val="1"/>
+      <w:numFmt w:val="lowerRoman"/>
+      <w:lvlText w:val="%9."/>
+      <w:lvlJc w:val="right"/>
+      <w:pPr>
+        <w:ind w:left="6480" w:hanging="180"/>
+      </w:pPr>
+    </w:lvl>
+  </w:abstractNum>
+  <w:abstractNum w:abstractNumId="3" w15:restartNumberingAfterBreak="0">
     <w:nsid w:val="3E6D220F"/>
     <w:multiLevelType w:val="hybridMultilevel"/>
     <w:tmpl w:val="7E840BEE"/>
@@ -2339,7 +2904,7 @@
       </w:pPr>
     </w:lvl>
   </w:abstractNum>
-  <w:abstractNum w:abstractNumId="3" w15:restartNumberingAfterBreak="0">
+  <w:abstractNum w:abstractNumId="4" w15:restartNumberingAfterBreak="0">
     <w:nsid w:val="437342C9"/>
     <w:multiLevelType w:val="hybridMultilevel"/>
     <w:tmpl w:val="B404795C"/>
@@ -2425,7 +2990,7 @@
       </w:pPr>
     </w:lvl>
   </w:abstractNum>
-  <w:abstractNum w:abstractNumId="4" w15:restartNumberingAfterBreak="0">
+  <w:abstractNum w:abstractNumId="5" w15:restartNumberingAfterBreak="0">
     <w:nsid w:val="6B490D3F"/>
     <w:multiLevelType w:val="hybridMultilevel"/>
     <w:tmpl w:val="782CAEA0"/>
@@ -2511,7 +3076,7 @@
       </w:pPr>
     </w:lvl>
   </w:abstractNum>
-  <w:abstractNum w:abstractNumId="5" w15:restartNumberingAfterBreak="0">
+  <w:abstractNum w:abstractNumId="6" w15:restartNumberingAfterBreak="0">
     <w:nsid w:val="74FE1581"/>
     <w:multiLevelType w:val="hybridMultilevel"/>
     <w:tmpl w:val="AB38F002"/>
@@ -2631,7 +3196,7 @@
     </w:lvlOverride>
   </w:num>
   <w:num w:numId="2" w16cid:durableId="1355840262">
-    <w:abstractNumId w:val="3"/>
+    <w:abstractNumId w:val="4"/>
     <w:lvlOverride w:ilvl="0">
       <w:startOverride w:val="1"/>
     </w:lvlOverride>
@@ -2661,7 +3226,7 @@
     </w:lvlOverride>
   </w:num>
   <w:num w:numId="3" w16cid:durableId="1682973291">
-    <w:abstractNumId w:val="4"/>
+    <w:abstractNumId w:val="5"/>
     <w:lvlOverride w:ilvl="0">
       <w:startOverride w:val="1"/>
     </w:lvlOverride>
@@ -2694,9 +3259,12 @@
     <w:abstractNumId w:val="1"/>
   </w:num>
   <w:num w:numId="5" w16cid:durableId="586501767">
-    <w:abstractNumId w:val="5"/>
+    <w:abstractNumId w:val="6"/>
   </w:num>
   <w:num w:numId="6" w16cid:durableId="1104575107">
+    <w:abstractNumId w:val="3"/>
+  </w:num>
+  <w:num w:numId="7" w16cid:durableId="213934983">
     <w:abstractNumId w:val="2"/>
   </w:num>
 </w:numbering>

</xml_diff>